<commit_message>
version pre eliminar con cambios de redaccion
Cambio en la redacción y en la contextualización
</commit_message>
<xml_diff>
--- a/OBJETIVOS ESPECIFICOS.docx
+++ b/OBJETIVOS ESPECIFICOS.docx
@@ -15,51 +15,42 @@
       </w:r>
     </w:p>
     <w:p>
-      <w:r>
-        <w:t xml:space="preserve">• </w:t>
-      </w:r>
+      <w:pPr>
+        <w:rPr>
+          <w:rFonts w:ascii="Segoe UI" w:hAnsi="Segoe UI" w:cs="Segoe UI"/>
+          <w:shd w:val="clear" w:color="auto" w:fill="F7F7F8"/>
+        </w:rPr>
+      </w:pPr>
       <w:r>
         <w:rPr>
-          <w:b/>
-          <w:bCs/>
+          <w:rFonts w:ascii="Segoe UI" w:hAnsi="Segoe UI" w:cs="Segoe UI"/>
+          <w:shd w:val="clear" w:color="auto" w:fill="F7F7F8"/>
         </w:rPr>
-        <w:t>Implementar:</w:t>
+        <w:t xml:space="preserve">• Implementar: El sistema debe permitir que el mesero ingrese el pedido del cliente y confirmar los ingredientes disponibles antes de transmitir la orden a la cocina de manera rápida y precisa. </w:t>
       </w:r>
+    </w:p>
+    <w:p>
+      <w:pPr>
+        <w:rPr>
+          <w:rFonts w:ascii="Segoe UI" w:hAnsi="Segoe UI" w:cs="Segoe UI"/>
+          <w:shd w:val="clear" w:color="auto" w:fill="F7F7F8"/>
+        </w:rPr>
+      </w:pPr>
       <w:r>
-        <w:t xml:space="preserve"> El sistema debe permitir que el mesero ingrese el pedido del cliente y transmitir la orden a la cocina de manera rápida y precisa. </w:t>
+        <w:rPr>
+          <w:rFonts w:ascii="Segoe UI" w:hAnsi="Segoe UI" w:cs="Segoe UI"/>
+          <w:shd w:val="clear" w:color="auto" w:fill="F7F7F8"/>
+        </w:rPr>
+        <w:t>• Organizar: El sistema debe asignar un número y una hora a cada orden, mostrar el estado y tiempo estimado de entrega en una pantalla visible para el mesero.</w:t>
       </w:r>
     </w:p>
     <w:p>
       <w:r>
-        <w:t xml:space="preserve">• </w:t>
-      </w:r>
-      <w:r>
         <w:rPr>
-          <w:b/>
-          <w:bCs/>
+          <w:rFonts w:ascii="Segoe UI" w:hAnsi="Segoe UI" w:cs="Segoe UI"/>
+          <w:shd w:val="clear" w:color="auto" w:fill="F7F7F8"/>
         </w:rPr>
-        <w:t>Organizar:</w:t>
-      </w:r>
-      <w:r>
-        <w:t xml:space="preserve"> El sistema debe asignar un número a cada orden y mostrar el estado en una pantalla visible para el mesero</w:t>
-      </w:r>
-      <w:r>
-        <w:t>.</w:t>
-      </w:r>
-    </w:p>
-    <w:p>
-      <w:r>
-        <w:t xml:space="preserve"> • </w:t>
-      </w:r>
-      <w:r>
-        <w:rPr>
-          <w:b/>
-          <w:bCs/>
-        </w:rPr>
-        <w:t>Facilitar</w:t>
-      </w:r>
-      <w:r>
-        <w:t>: El sistema facilita la toma de pedidos por parte del mesero y su envío a la cocina.</w:t>
+        <w:t xml:space="preserve"> • Facilitar: El sistema facilita la toma de pedidos por parte del mesero y su envío a la cocina de manera instantánea.</w:t>
       </w:r>
     </w:p>
     <w:sectPr>

</xml_diff>

<commit_message>
Ultima redacción desde el 24/04/2023
</commit_message>
<xml_diff>
--- a/OBJETIVOS ESPECIFICOS.docx
+++ b/OBJETIVOS ESPECIFICOS.docx
@@ -16,122 +16,43 @@
     </w:p>
     <w:p>
       <w:pPr>
-        <w:numPr>
-          <w:ilvl w:val="0"/>
-          <w:numId w:val="1"/>
-        </w:numPr>
-        <w:spacing w:before="100" w:beforeAutospacing="1" w:after="100" w:afterAutospacing="1" w:line="240" w:lineRule="auto"/>
         <w:rPr>
-          <w:rFonts w:ascii="Times New Roman" w:eastAsia="Times New Roman" w:hAnsi="Times New Roman" w:cs="Times New Roman"/>
-          <w:kern w:val="0"/>
-          <w:sz w:val="24"/>
-          <w:szCs w:val="24"/>
-          <w:lang w:eastAsia="es-CO"/>
-          <w14:ligatures w14:val="none"/>
+          <w:rFonts w:ascii="Segoe UI" w:hAnsi="Segoe UI" w:cs="Segoe UI"/>
+          <w:shd w:val="clear" w:color="auto" w:fill="F7F7F8"/>
         </w:rPr>
       </w:pPr>
       <w:r>
         <w:rPr>
-          <w:rFonts w:ascii="Times New Roman" w:eastAsia="Times New Roman" w:hAnsi="Times New Roman" w:cs="Times New Roman"/>
-          <w:b/>
-          <w:bCs/>
-          <w:color w:val="000000"/>
-          <w:kern w:val="0"/>
-          <w:sz w:val="24"/>
-          <w:szCs w:val="24"/>
-          <w:lang w:eastAsia="es-CO"/>
-          <w14:ligatures w14:val="none"/>
+          <w:rFonts w:ascii="Segoe UI" w:hAnsi="Segoe UI" w:cs="Segoe UI"/>
+          <w:shd w:val="clear" w:color="auto" w:fill="F7F7F8"/>
         </w:rPr>
-        <w:t>Implementar:</w:t>
-      </w:r>
-      <w:r>
-        <w:rPr>
-          <w:rFonts w:ascii="Times New Roman" w:eastAsia="Times New Roman" w:hAnsi="Times New Roman" w:cs="Times New Roman"/>
-          <w:color w:val="000000"/>
-          <w:kern w:val="0"/>
-          <w:sz w:val="24"/>
-          <w:szCs w:val="24"/>
-          <w:lang w:eastAsia="es-CO"/>
-          <w14:ligatures w14:val="none"/>
-        </w:rPr>
-        <w:t xml:space="preserve"> </w:t>
+        <w:t xml:space="preserve">• Implementar: El sistema debe permitir que el mesero ingrese el pedido del cliente y confirmar los ingredientes disponibles antes de transmitir la orden a la cocina de manera rápida y precisa. </w:t>
       </w:r>
     </w:p>
     <w:p>
       <w:pPr>
-        <w:numPr>
-          <w:ilvl w:val="0"/>
-          <w:numId w:val="1"/>
-        </w:numPr>
-        <w:spacing w:before="100" w:beforeAutospacing="1" w:after="100" w:afterAutospacing="1" w:line="240" w:lineRule="auto"/>
         <w:rPr>
-          <w:rFonts w:ascii="Times New Roman" w:eastAsia="Times New Roman" w:hAnsi="Times New Roman" w:cs="Times New Roman"/>
-          <w:kern w:val="0"/>
-          <w:sz w:val="24"/>
-          <w:szCs w:val="24"/>
-          <w:lang w:eastAsia="es-CO"/>
-          <w14:ligatures w14:val="none"/>
+          <w:rFonts w:ascii="Segoe UI" w:hAnsi="Segoe UI" w:cs="Segoe UI"/>
+          <w:shd w:val="clear" w:color="auto" w:fill="F7F7F8"/>
         </w:rPr>
       </w:pPr>
       <w:r>
         <w:rPr>
-          <w:rFonts w:ascii="Times New Roman" w:eastAsia="Times New Roman" w:hAnsi="Times New Roman" w:cs="Times New Roman"/>
-          <w:b/>
-          <w:bCs/>
-          <w:color w:val="000000"/>
-          <w:kern w:val="0"/>
-          <w:sz w:val="24"/>
-          <w:szCs w:val="24"/>
-          <w:lang w:eastAsia="es-CO"/>
-          <w14:ligatures w14:val="none"/>
+          <w:rFonts w:ascii="Segoe UI" w:hAnsi="Segoe UI" w:cs="Segoe UI"/>
+          <w:shd w:val="clear" w:color="auto" w:fill="F7F7F8"/>
         </w:rPr>
-        <w:t>​Organizar:</w:t>
-      </w:r>
-      <w:r>
-        <w:rPr>
-          <w:rFonts w:ascii="Times New Roman" w:eastAsia="Times New Roman" w:hAnsi="Times New Roman" w:cs="Times New Roman"/>
-          <w:color w:val="000000"/>
-          <w:kern w:val="0"/>
-          <w:sz w:val="24"/>
-          <w:szCs w:val="24"/>
-          <w:lang w:eastAsia="es-CO"/>
-          <w14:ligatures w14:val="none"/>
-        </w:rPr>
-        <w:t xml:space="preserve"> </w:t>
+        <w:t>• Organizar: El sistema debe asignar un número y una hora a cada orden, mostrar el estado y tiempo estimado de entrega en una pantalla visible para el mesero.</w:t>
       </w:r>
     </w:p>
     <w:p>
-      <w:pPr>
-        <w:numPr>
-          <w:ilvl w:val="0"/>
-          <w:numId w:val="1"/>
-        </w:numPr>
-        <w:spacing w:before="100" w:beforeAutospacing="1" w:after="100" w:afterAutospacing="1" w:line="240" w:lineRule="auto"/>
-        <w:rPr>
-          <w:rFonts w:ascii="Times New Roman" w:eastAsia="Times New Roman" w:hAnsi="Times New Roman" w:cs="Times New Roman"/>
-          <w:kern w:val="0"/>
-          <w:sz w:val="24"/>
-          <w:szCs w:val="24"/>
-          <w:lang w:eastAsia="es-CO"/>
-          <w14:ligatures w14:val="none"/>
-        </w:rPr>
-      </w:pPr>
       <w:r>
         <w:rPr>
-          <w:rFonts w:ascii="Times New Roman" w:eastAsia="Times New Roman" w:hAnsi="Times New Roman" w:cs="Times New Roman"/>
-          <w:b/>
-          <w:bCs/>
-          <w:color w:val="000000"/>
-          <w:kern w:val="0"/>
-          <w:sz w:val="24"/>
-          <w:szCs w:val="24"/>
-          <w:lang w:eastAsia="es-CO"/>
-          <w14:ligatures w14:val="none"/>
+          <w:rFonts w:ascii="Segoe UI" w:hAnsi="Segoe UI" w:cs="Segoe UI"/>
+          <w:shd w:val="clear" w:color="auto" w:fill="F7F7F8"/>
         </w:rPr>
-        <w:t>Facilitar:</w:t>
+        <w:t xml:space="preserve"> • Facilitar: El sistema facilita la toma de pedidos por parte del mesero y su envío a la cocina de manera instantánea.</w:t>
       </w:r>
     </w:p>
-    <w:p/>
     <w:sectPr>
       <w:pgSz w:w="12240" w:h="15840"/>
       <w:pgMar w:top="1417" w:right="1701" w:bottom="1417" w:left="1701" w:header="708" w:footer="708" w:gutter="0"/>

</xml_diff>